<commit_message>
update all usecase models
</commit_message>
<xml_diff>
--- a/pm-doc/week2/项目计划_G06_v1.0.docx
+++ b/pm-doc/week2/项目计划_G06_v1.0.docx
@@ -863,14 +863,7 @@
                     <w:sz w:val="21"/>
                     <w:szCs w:val="21"/>
                   </w:rPr>
-                  <w:t xml:space="preserve">- </w:t>
-                </w:r>
-                <w:r>
-                  <w:rPr>
-                    <w:sz w:val="21"/>
-                    <w:szCs w:val="21"/>
-                  </w:rPr>
-                  <w:t>v1.0</w:t>
+                  <w:t>- v1.0</w:t>
                 </w:r>
               </w:p>
             </w:tc>
@@ -927,7 +920,6 @@
                 <w:pPr>
                   <w:jc w:val="center"/>
                   <w:rPr>
-                    <w:rFonts w:hint="eastAsia"/>
                     <w:sz w:val="21"/>
                     <w:szCs w:val="21"/>
                   </w:rPr>
@@ -1573,12 +1565,7 @@
               <w:t>2</w:t>
             </w:r>
             <w:r>
-              <w:t>020.02.23-2020.</w:t>
-            </w:r>
-            <w:bookmarkStart w:id="0" w:name="_GoBack"/>
-            <w:bookmarkEnd w:id="0"/>
-            <w:r>
-              <w:t>02.29</w:t>
+              <w:t>020.02.23-2020.02.29</w:t>
             </w:r>
           </w:p>
         </w:tc>
@@ -1619,11 +1606,6 @@
             <w:tcW w:w="964" w:type="dxa"/>
           </w:tcPr>
           <w:p>
-            <w:pPr>
-              <w:rPr>
-                <w:rFonts w:hint="eastAsia"/>
-              </w:rPr>
-            </w:pPr>
             <w:r>
               <w:rPr>
                 <w:rFonts w:hint="eastAsia"/>
@@ -3216,263 +3198,263 @@
       <w:pPr>
         <w:pStyle w:val="1"/>
       </w:pPr>
-      <w:bookmarkStart w:id="1" w:name="_Toc34007605"/>
+      <w:bookmarkStart w:id="0" w:name="_Toc34007605"/>
       <w:r>
         <w:rPr>
           <w:rFonts w:hint="eastAsia"/>
         </w:rPr>
         <w:lastRenderedPageBreak/>
         <w:t>文档介绍</w:t>
+      </w:r>
+      <w:bookmarkEnd w:id="0"/>
+    </w:p>
+    <w:p>
+      <w:pPr>
+        <w:pStyle w:val="2"/>
+        <w:spacing w:before="326" w:after="326"/>
+      </w:pPr>
+      <w:bookmarkStart w:id="1" w:name="_Toc34007606"/>
+      <w:r>
+        <w:rPr>
+          <w:rFonts w:hint="eastAsia"/>
+        </w:rPr>
+        <w:t>读者对象</w:t>
       </w:r>
       <w:bookmarkEnd w:id="1"/>
     </w:p>
     <w:p>
       <w:pPr>
+        <w:ind w:firstLineChars="200" w:firstLine="480"/>
+      </w:pPr>
+      <w:r>
+        <w:rPr>
+          <w:rFonts w:hint="eastAsia"/>
+        </w:rPr>
+        <w:t>本文档</w:t>
+      </w:r>
+      <w:r>
+        <w:rPr>
+          <w:rFonts w:hint="eastAsia"/>
+        </w:rPr>
+        <w:t>面向的</w:t>
+      </w:r>
+      <w:r>
+        <w:rPr>
+          <w:rFonts w:hint="eastAsia"/>
+        </w:rPr>
+        <w:t>读者</w:t>
+      </w:r>
+      <w:r>
+        <w:rPr>
+          <w:rFonts w:hint="eastAsia"/>
+        </w:rPr>
+        <w:t>主要分为客户与项目成员，其中客户为四月科技有限公司</w:t>
+      </w:r>
+      <w:r>
+        <w:rPr>
+          <w:rFonts w:hint="eastAsia"/>
+        </w:rPr>
+        <w:t>的客户代表及相关负责人</w:t>
+      </w:r>
+      <w:r>
+        <w:rPr>
+          <w:rFonts w:hint="eastAsia"/>
+        </w:rPr>
+        <w:t>，</w:t>
+      </w:r>
+      <w:r>
+        <w:rPr>
+          <w:rFonts w:hint="eastAsia"/>
+        </w:rPr>
+        <w:t>项目成员为团队内部成员。</w:t>
+      </w:r>
+    </w:p>
+    <w:p>
+      <w:pPr>
         <w:pStyle w:val="2"/>
         <w:spacing w:before="326" w:after="326"/>
       </w:pPr>
-      <w:bookmarkStart w:id="2" w:name="_Toc34007606"/>
-      <w:r>
-        <w:rPr>
-          <w:rFonts w:hint="eastAsia"/>
-        </w:rPr>
-        <w:t>读者对象</w:t>
+      <w:bookmarkStart w:id="2" w:name="_Toc34007607"/>
+      <w:r>
+        <w:rPr>
+          <w:rFonts w:hint="eastAsia"/>
+        </w:rPr>
+        <w:t>参考文献</w:t>
       </w:r>
       <w:bookmarkEnd w:id="2"/>
     </w:p>
     <w:p>
       <w:pPr>
-        <w:ind w:firstLineChars="200" w:firstLine="480"/>
-      </w:pPr>
-      <w:r>
-        <w:rPr>
-          <w:rFonts w:hint="eastAsia"/>
-        </w:rPr>
-        <w:t>本文档</w:t>
-      </w:r>
-      <w:r>
-        <w:rPr>
-          <w:rFonts w:hint="eastAsia"/>
-        </w:rPr>
-        <w:t>面向的</w:t>
-      </w:r>
-      <w:r>
-        <w:rPr>
-          <w:rFonts w:hint="eastAsia"/>
-        </w:rPr>
-        <w:t>读者</w:t>
-      </w:r>
-      <w:r>
-        <w:rPr>
-          <w:rFonts w:hint="eastAsia"/>
-        </w:rPr>
-        <w:t>主要分为客户与项目成员，其中客户为四月科技有限公司</w:t>
-      </w:r>
-      <w:r>
-        <w:rPr>
-          <w:rFonts w:hint="eastAsia"/>
-        </w:rPr>
-        <w:t>的客户代表及相关负责人</w:t>
-      </w:r>
-      <w:r>
-        <w:rPr>
-          <w:rFonts w:hint="eastAsia"/>
+        <w:pStyle w:val="af0"/>
+        <w:spacing w:before="150" w:beforeAutospacing="0" w:after="150" w:afterAutospacing="0"/>
+        <w:rPr>
+          <w:rFonts w:asciiTheme="minorHAnsi" w:eastAsiaTheme="minorHAnsi" w:hAnsiTheme="minorHAnsi"/>
+          <w:color w:val="000000" w:themeColor="text1"/>
+        </w:rPr>
+      </w:pPr>
+      <w:r>
+        <w:rPr>
+          <w:rFonts w:asciiTheme="minorHAnsi" w:eastAsiaTheme="minorHAnsi" w:hAnsiTheme="minorHAnsi"/>
+          <w:color w:val="000000" w:themeColor="text1"/>
+        </w:rPr>
+        <w:t>[1] 普雷斯曼</w:t>
+      </w:r>
+      <w:r>
+        <w:rPr>
+          <w:rFonts w:asciiTheme="minorHAnsi" w:eastAsiaTheme="minorHAnsi" w:hAnsiTheme="minorHAnsi" w:hint="eastAsia"/>
+          <w:color w:val="000000" w:themeColor="text1"/>
         </w:rPr>
         <w:t>，</w:t>
       </w:r>
       <w:r>
         <w:rPr>
-          <w:rFonts w:hint="eastAsia"/>
-        </w:rPr>
-        <w:t>项目成员为团队内部成员。</w:t>
+          <w:rFonts w:asciiTheme="minorHAnsi" w:eastAsiaTheme="minorHAnsi" w:hAnsiTheme="minorHAnsi"/>
+          <w:color w:val="000000" w:themeColor="text1"/>
+        </w:rPr>
+        <w:t>软件工程：实践者的研究方法[M]</w:t>
+      </w:r>
+      <w:r>
+        <w:rPr>
+          <w:rFonts w:asciiTheme="minorHAnsi" w:eastAsiaTheme="minorHAnsi" w:hAnsiTheme="minorHAnsi" w:hint="eastAsia"/>
+          <w:color w:val="000000" w:themeColor="text1"/>
+        </w:rPr>
+        <w:t>，</w:t>
+      </w:r>
+      <w:r>
+        <w:rPr>
+          <w:rFonts w:asciiTheme="minorHAnsi" w:eastAsiaTheme="minorHAnsi" w:hAnsiTheme="minorHAnsi"/>
+          <w:color w:val="000000" w:themeColor="text1"/>
+        </w:rPr>
+        <w:t>北京：机械工业出版</w:t>
+      </w:r>
+      <w:r>
+        <w:rPr>
+          <w:rFonts w:asciiTheme="minorHAnsi" w:eastAsiaTheme="minorHAnsi" w:hAnsiTheme="minorHAnsi" w:hint="eastAsia"/>
+          <w:color w:val="000000" w:themeColor="text1"/>
+        </w:rPr>
+        <w:t>，</w:t>
+      </w:r>
+      <w:r>
+        <w:rPr>
+          <w:rFonts w:asciiTheme="minorHAnsi" w:eastAsiaTheme="minorHAnsi" w:hAnsiTheme="minorHAnsi"/>
+          <w:color w:val="000000" w:themeColor="text1"/>
+        </w:rPr>
+        <w:t>2011</w:t>
       </w:r>
     </w:p>
     <w:p>
       <w:pPr>
+        <w:pStyle w:val="af0"/>
+        <w:spacing w:before="150" w:beforeAutospacing="0" w:after="150" w:afterAutospacing="0"/>
+        <w:rPr>
+          <w:rFonts w:asciiTheme="minorHAnsi" w:eastAsiaTheme="minorHAnsi" w:hAnsiTheme="minorHAnsi"/>
+          <w:color w:val="000000" w:themeColor="text1"/>
+        </w:rPr>
+      </w:pPr>
+      <w:r>
+        <w:rPr>
+          <w:rFonts w:asciiTheme="minorHAnsi" w:eastAsiaTheme="minorHAnsi" w:hAnsiTheme="minorHAnsi"/>
+          <w:color w:val="000000" w:themeColor="text1"/>
+        </w:rPr>
+        <w:t>[2] 窦万峰</w:t>
+      </w:r>
+      <w:r>
+        <w:rPr>
+          <w:rFonts w:asciiTheme="minorHAnsi" w:eastAsiaTheme="minorHAnsi" w:hAnsiTheme="minorHAnsi" w:hint="eastAsia"/>
+          <w:color w:val="000000" w:themeColor="text1"/>
+        </w:rPr>
+        <w:t>，</w:t>
+      </w:r>
+      <w:r>
+        <w:rPr>
+          <w:rFonts w:asciiTheme="minorHAnsi" w:eastAsiaTheme="minorHAnsi" w:hAnsiTheme="minorHAnsi"/>
+          <w:color w:val="000000" w:themeColor="text1"/>
+        </w:rPr>
+        <w:t>系统分析与设计方法及实践[M]</w:t>
+      </w:r>
+      <w:r>
+        <w:rPr>
+          <w:rFonts w:asciiTheme="minorHAnsi" w:eastAsiaTheme="minorHAnsi" w:hAnsiTheme="minorHAnsi" w:hint="eastAsia"/>
+          <w:color w:val="000000" w:themeColor="text1"/>
+        </w:rPr>
+        <w:t>，</w:t>
+      </w:r>
+      <w:r>
+        <w:rPr>
+          <w:rFonts w:asciiTheme="minorHAnsi" w:eastAsiaTheme="minorHAnsi" w:hAnsiTheme="minorHAnsi"/>
+          <w:color w:val="000000" w:themeColor="text1"/>
+        </w:rPr>
+        <w:t>北京：机械工业出版社，2013</w:t>
+      </w:r>
+    </w:p>
+    <w:p>
+      <w:pPr>
+        <w:pStyle w:val="af0"/>
+        <w:spacing w:before="150" w:beforeAutospacing="0" w:after="150" w:afterAutospacing="0"/>
+        <w:rPr>
+          <w:rFonts w:asciiTheme="minorHAnsi" w:eastAsiaTheme="minorHAnsi" w:hAnsiTheme="minorHAnsi"/>
+          <w:color w:val="000000" w:themeColor="text1"/>
+        </w:rPr>
+      </w:pPr>
+      <w:r>
+        <w:rPr>
+          <w:rFonts w:asciiTheme="minorHAnsi" w:eastAsiaTheme="minorHAnsi" w:hAnsiTheme="minorHAnsi"/>
+          <w:color w:val="000000" w:themeColor="text1"/>
+        </w:rPr>
+        <w:t>[3] 梁永幸</w:t>
+      </w:r>
+      <w:r>
+        <w:rPr>
+          <w:rFonts w:asciiTheme="minorHAnsi" w:eastAsiaTheme="minorHAnsi" w:hAnsiTheme="minorHAnsi" w:hint="eastAsia"/>
+          <w:color w:val="000000" w:themeColor="text1"/>
+        </w:rPr>
+        <w:t>，</w:t>
+      </w:r>
+      <w:r>
+        <w:rPr>
+          <w:rFonts w:asciiTheme="minorHAnsi" w:eastAsiaTheme="minorHAnsi" w:hAnsiTheme="minorHAnsi"/>
+          <w:color w:val="000000" w:themeColor="text1"/>
+        </w:rPr>
+        <w:t>浅谈敏捷开发与其他传统开发方式的区别[J]</w:t>
+      </w:r>
+      <w:r>
+        <w:rPr>
+          <w:rFonts w:asciiTheme="minorHAnsi" w:eastAsiaTheme="minorHAnsi" w:hAnsiTheme="minorHAnsi" w:hint="eastAsia"/>
+          <w:color w:val="000000" w:themeColor="text1"/>
+        </w:rPr>
+        <w:t>，</w:t>
+      </w:r>
+      <w:r>
+        <w:rPr>
+          <w:rFonts w:asciiTheme="minorHAnsi" w:eastAsiaTheme="minorHAnsi" w:hAnsiTheme="minorHAnsi"/>
+          <w:color w:val="000000" w:themeColor="text1"/>
+        </w:rPr>
+        <w:t>电子世界，2012.12</w:t>
+      </w:r>
+    </w:p>
+    <w:p>
+      <w:pPr>
+        <w:pStyle w:val="af0"/>
+        <w:spacing w:before="150" w:beforeAutospacing="0" w:after="150" w:afterAutospacing="0"/>
+        <w:rPr>
+          <w:rFonts w:asciiTheme="minorHAnsi" w:eastAsiaTheme="minorHAnsi" w:hAnsiTheme="minorHAnsi"/>
+          <w:color w:val="000000" w:themeColor="text1"/>
+        </w:rPr>
+      </w:pPr>
+    </w:p>
+    <w:p>
+      <w:pPr>
         <w:pStyle w:val="2"/>
         <w:spacing w:before="326" w:after="326"/>
       </w:pPr>
-      <w:bookmarkStart w:id="3" w:name="_Toc34007607"/>
-      <w:r>
-        <w:rPr>
-          <w:rFonts w:hint="eastAsia"/>
-        </w:rPr>
-        <w:t>参考文献</w:t>
+      <w:bookmarkStart w:id="3" w:name="_Toc34007608"/>
+      <w:r>
+        <w:rPr>
+          <w:rFonts w:hint="eastAsia"/>
+        </w:rPr>
+        <w:t>术语与缩写说明</w:t>
       </w:r>
       <w:bookmarkEnd w:id="3"/>
-    </w:p>
-    <w:p>
-      <w:pPr>
-        <w:pStyle w:val="af0"/>
-        <w:spacing w:before="150" w:beforeAutospacing="0" w:after="150" w:afterAutospacing="0"/>
-        <w:rPr>
-          <w:rFonts w:asciiTheme="minorHAnsi" w:eastAsiaTheme="minorHAnsi" w:hAnsiTheme="minorHAnsi"/>
-          <w:color w:val="000000" w:themeColor="text1"/>
-        </w:rPr>
-      </w:pPr>
-      <w:r>
-        <w:rPr>
-          <w:rFonts w:asciiTheme="minorHAnsi" w:eastAsiaTheme="minorHAnsi" w:hAnsiTheme="minorHAnsi"/>
-          <w:color w:val="000000" w:themeColor="text1"/>
-        </w:rPr>
-        <w:t>[1] 普雷斯曼</w:t>
-      </w:r>
-      <w:r>
-        <w:rPr>
-          <w:rFonts w:asciiTheme="minorHAnsi" w:eastAsiaTheme="minorHAnsi" w:hAnsiTheme="minorHAnsi" w:hint="eastAsia"/>
-          <w:color w:val="000000" w:themeColor="text1"/>
-        </w:rPr>
-        <w:t>，</w:t>
-      </w:r>
-      <w:r>
-        <w:rPr>
-          <w:rFonts w:asciiTheme="minorHAnsi" w:eastAsiaTheme="minorHAnsi" w:hAnsiTheme="minorHAnsi"/>
-          <w:color w:val="000000" w:themeColor="text1"/>
-        </w:rPr>
-        <w:t>软件工程：实践者的研究方法[M]</w:t>
-      </w:r>
-      <w:r>
-        <w:rPr>
-          <w:rFonts w:asciiTheme="minorHAnsi" w:eastAsiaTheme="minorHAnsi" w:hAnsiTheme="minorHAnsi" w:hint="eastAsia"/>
-          <w:color w:val="000000" w:themeColor="text1"/>
-        </w:rPr>
-        <w:t>，</w:t>
-      </w:r>
-      <w:r>
-        <w:rPr>
-          <w:rFonts w:asciiTheme="minorHAnsi" w:eastAsiaTheme="minorHAnsi" w:hAnsiTheme="minorHAnsi"/>
-          <w:color w:val="000000" w:themeColor="text1"/>
-        </w:rPr>
-        <w:t>北京：机械工业出版</w:t>
-      </w:r>
-      <w:r>
-        <w:rPr>
-          <w:rFonts w:asciiTheme="minorHAnsi" w:eastAsiaTheme="minorHAnsi" w:hAnsiTheme="minorHAnsi" w:hint="eastAsia"/>
-          <w:color w:val="000000" w:themeColor="text1"/>
-        </w:rPr>
-        <w:t>，</w:t>
-      </w:r>
-      <w:r>
-        <w:rPr>
-          <w:rFonts w:asciiTheme="minorHAnsi" w:eastAsiaTheme="minorHAnsi" w:hAnsiTheme="minorHAnsi"/>
-          <w:color w:val="000000" w:themeColor="text1"/>
-        </w:rPr>
-        <w:t>2011</w:t>
-      </w:r>
-    </w:p>
-    <w:p>
-      <w:pPr>
-        <w:pStyle w:val="af0"/>
-        <w:spacing w:before="150" w:beforeAutospacing="0" w:after="150" w:afterAutospacing="0"/>
-        <w:rPr>
-          <w:rFonts w:asciiTheme="minorHAnsi" w:eastAsiaTheme="minorHAnsi" w:hAnsiTheme="minorHAnsi"/>
-          <w:color w:val="000000" w:themeColor="text1"/>
-        </w:rPr>
-      </w:pPr>
-      <w:r>
-        <w:rPr>
-          <w:rFonts w:asciiTheme="minorHAnsi" w:eastAsiaTheme="minorHAnsi" w:hAnsiTheme="minorHAnsi"/>
-          <w:color w:val="000000" w:themeColor="text1"/>
-        </w:rPr>
-        <w:t>[2] 窦万峰</w:t>
-      </w:r>
-      <w:r>
-        <w:rPr>
-          <w:rFonts w:asciiTheme="minorHAnsi" w:eastAsiaTheme="minorHAnsi" w:hAnsiTheme="minorHAnsi" w:hint="eastAsia"/>
-          <w:color w:val="000000" w:themeColor="text1"/>
-        </w:rPr>
-        <w:t>，</w:t>
-      </w:r>
-      <w:r>
-        <w:rPr>
-          <w:rFonts w:asciiTheme="minorHAnsi" w:eastAsiaTheme="minorHAnsi" w:hAnsiTheme="minorHAnsi"/>
-          <w:color w:val="000000" w:themeColor="text1"/>
-        </w:rPr>
-        <w:t>系统分析与设计方法及实践[M]</w:t>
-      </w:r>
-      <w:r>
-        <w:rPr>
-          <w:rFonts w:asciiTheme="minorHAnsi" w:eastAsiaTheme="minorHAnsi" w:hAnsiTheme="minorHAnsi" w:hint="eastAsia"/>
-          <w:color w:val="000000" w:themeColor="text1"/>
-        </w:rPr>
-        <w:t>，</w:t>
-      </w:r>
-      <w:r>
-        <w:rPr>
-          <w:rFonts w:asciiTheme="minorHAnsi" w:eastAsiaTheme="minorHAnsi" w:hAnsiTheme="minorHAnsi"/>
-          <w:color w:val="000000" w:themeColor="text1"/>
-        </w:rPr>
-        <w:t>北京：机械工业出版社，2013</w:t>
-      </w:r>
-    </w:p>
-    <w:p>
-      <w:pPr>
-        <w:pStyle w:val="af0"/>
-        <w:spacing w:before="150" w:beforeAutospacing="0" w:after="150" w:afterAutospacing="0"/>
-        <w:rPr>
-          <w:rFonts w:asciiTheme="minorHAnsi" w:eastAsiaTheme="minorHAnsi" w:hAnsiTheme="minorHAnsi"/>
-          <w:color w:val="000000" w:themeColor="text1"/>
-        </w:rPr>
-      </w:pPr>
-      <w:r>
-        <w:rPr>
-          <w:rFonts w:asciiTheme="minorHAnsi" w:eastAsiaTheme="minorHAnsi" w:hAnsiTheme="minorHAnsi"/>
-          <w:color w:val="000000" w:themeColor="text1"/>
-        </w:rPr>
-        <w:t>[3] 梁永幸</w:t>
-      </w:r>
-      <w:r>
-        <w:rPr>
-          <w:rFonts w:asciiTheme="minorHAnsi" w:eastAsiaTheme="minorHAnsi" w:hAnsiTheme="minorHAnsi" w:hint="eastAsia"/>
-          <w:color w:val="000000" w:themeColor="text1"/>
-        </w:rPr>
-        <w:t>，</w:t>
-      </w:r>
-      <w:r>
-        <w:rPr>
-          <w:rFonts w:asciiTheme="minorHAnsi" w:eastAsiaTheme="minorHAnsi" w:hAnsiTheme="minorHAnsi"/>
-          <w:color w:val="000000" w:themeColor="text1"/>
-        </w:rPr>
-        <w:t>浅谈敏捷开发与其他传统开发方式的区别[J]</w:t>
-      </w:r>
-      <w:r>
-        <w:rPr>
-          <w:rFonts w:asciiTheme="minorHAnsi" w:eastAsiaTheme="minorHAnsi" w:hAnsiTheme="minorHAnsi" w:hint="eastAsia"/>
-          <w:color w:val="000000" w:themeColor="text1"/>
-        </w:rPr>
-        <w:t>，</w:t>
-      </w:r>
-      <w:r>
-        <w:rPr>
-          <w:rFonts w:asciiTheme="minorHAnsi" w:eastAsiaTheme="minorHAnsi" w:hAnsiTheme="minorHAnsi"/>
-          <w:color w:val="000000" w:themeColor="text1"/>
-        </w:rPr>
-        <w:t>电子世界，2012.12</w:t>
-      </w:r>
-    </w:p>
-    <w:p>
-      <w:pPr>
-        <w:pStyle w:val="af0"/>
-        <w:spacing w:before="150" w:beforeAutospacing="0" w:after="150" w:afterAutospacing="0"/>
-        <w:rPr>
-          <w:rFonts w:asciiTheme="minorHAnsi" w:eastAsiaTheme="minorHAnsi" w:hAnsiTheme="minorHAnsi"/>
-          <w:color w:val="000000" w:themeColor="text1"/>
-        </w:rPr>
-      </w:pPr>
-    </w:p>
-    <w:p>
-      <w:pPr>
-        <w:pStyle w:val="2"/>
-        <w:spacing w:before="326" w:after="326"/>
-      </w:pPr>
-      <w:bookmarkStart w:id="4" w:name="_Toc34007608"/>
-      <w:r>
-        <w:rPr>
-          <w:rFonts w:hint="eastAsia"/>
-        </w:rPr>
-        <w:t>术语与缩写说明</w:t>
-      </w:r>
-      <w:bookmarkEnd w:id="4"/>
     </w:p>
     <w:tbl>
       <w:tblPr>
@@ -3832,28 +3814,28 @@
       <w:pPr>
         <w:pStyle w:val="1"/>
       </w:pPr>
-      <w:bookmarkStart w:id="5" w:name="_Toc34007609"/>
+      <w:bookmarkStart w:id="4" w:name="_Toc34007609"/>
       <w:r>
         <w:rPr>
           <w:rFonts w:hint="eastAsia"/>
         </w:rPr>
         <w:t>项目介绍</w:t>
       </w:r>
-      <w:bookmarkEnd w:id="5"/>
+      <w:bookmarkEnd w:id="4"/>
     </w:p>
     <w:p>
       <w:pPr>
         <w:pStyle w:val="2"/>
         <w:spacing w:before="326" w:after="326"/>
       </w:pPr>
-      <w:bookmarkStart w:id="6" w:name="_Toc34007610"/>
+      <w:bookmarkStart w:id="5" w:name="_Toc34007610"/>
       <w:r>
         <w:rPr>
           <w:rFonts w:hint="eastAsia"/>
         </w:rPr>
         <w:t>项目的目标与范围</w:t>
       </w:r>
-      <w:bookmarkEnd w:id="6"/>
+      <w:bookmarkEnd w:id="5"/>
     </w:p>
     <w:p>
       <w:pPr>
@@ -4332,14 +4314,14 @@
         <w:pStyle w:val="2"/>
         <w:spacing w:before="326" w:after="326"/>
       </w:pPr>
-      <w:bookmarkStart w:id="7" w:name="_Toc34007611"/>
+      <w:bookmarkStart w:id="6" w:name="_Toc34007611"/>
       <w:r>
         <w:rPr>
           <w:rFonts w:hint="eastAsia"/>
         </w:rPr>
         <w:t>客户介绍</w:t>
       </w:r>
-      <w:bookmarkEnd w:id="7"/>
+      <w:bookmarkEnd w:id="6"/>
     </w:p>
     <w:p>
       <w:pPr>
@@ -4393,14 +4375,14 @@
         <w:pStyle w:val="2"/>
         <w:spacing w:before="326" w:after="326"/>
       </w:pPr>
-      <w:bookmarkStart w:id="8" w:name="_Toc34007612"/>
+      <w:bookmarkStart w:id="7" w:name="_Toc34007612"/>
       <w:r>
         <w:rPr>
           <w:rFonts w:hint="eastAsia"/>
         </w:rPr>
         <w:t>开发方介绍</w:t>
       </w:r>
-      <w:bookmarkEnd w:id="8"/>
+      <w:bookmarkEnd w:id="7"/>
     </w:p>
     <w:p>
       <w:pPr>
@@ -4470,181 +4452,181 @@
         <w:pStyle w:val="2"/>
         <w:spacing w:before="326" w:after="326"/>
       </w:pPr>
-      <w:bookmarkStart w:id="9" w:name="_Toc34007613"/>
+      <w:bookmarkStart w:id="8" w:name="_Toc34007613"/>
       <w:r>
         <w:rPr>
           <w:rFonts w:hint="eastAsia"/>
         </w:rPr>
         <w:t>项目约束</w:t>
       </w:r>
-      <w:bookmarkEnd w:id="9"/>
+      <w:bookmarkEnd w:id="8"/>
     </w:p>
     <w:p/>
     <w:p>
       <w:pPr>
         <w:pStyle w:val="1"/>
       </w:pPr>
-      <w:bookmarkStart w:id="10" w:name="_Toc34007614"/>
+      <w:bookmarkStart w:id="9" w:name="_Toc34007614"/>
       <w:r>
         <w:rPr>
           <w:rFonts w:hint="eastAsia"/>
         </w:rPr>
         <w:t>项目过程定义</w:t>
+      </w:r>
+      <w:bookmarkEnd w:id="9"/>
+    </w:p>
+    <w:p>
+      <w:pPr>
+        <w:pStyle w:val="2"/>
+        <w:spacing w:before="326" w:after="326"/>
+      </w:pPr>
+      <w:bookmarkStart w:id="10" w:name="_Toc34007615"/>
+      <w:r>
+        <w:rPr>
+          <w:rFonts w:hint="eastAsia"/>
+        </w:rPr>
+        <w:t>过程模型</w:t>
       </w:r>
       <w:bookmarkEnd w:id="10"/>
     </w:p>
     <w:p>
       <w:pPr>
+        <w:ind w:firstLineChars="200" w:firstLine="480"/>
+      </w:pPr>
+      <w:r>
+        <w:rPr>
+          <w:rFonts w:hint="eastAsia"/>
+        </w:rPr>
+        <w:t>本系统采用敏捷开发模型进行项目开发，</w:t>
+      </w:r>
+      <w:r>
+        <w:rPr>
+          <w:rFonts w:hint="eastAsia"/>
+        </w:rPr>
+        <w:t>使用极限编程（简称XP）对本系统进行</w:t>
+      </w:r>
+      <w:r>
+        <w:rPr>
+          <w:rFonts w:hint="eastAsia"/>
+        </w:rPr>
+        <w:t>以一周为一个Sprint</w:t>
+      </w:r>
+      <w:r>
+        <w:rPr>
+          <w:rFonts w:hint="eastAsia"/>
+        </w:rPr>
+        <w:t>的</w:t>
+      </w:r>
+      <w:r>
+        <w:rPr>
+          <w:rFonts w:hint="eastAsia"/>
+        </w:rPr>
+        <w:t>迭代式开发</w:t>
+      </w:r>
+      <w:r>
+        <w:rPr>
+          <w:rFonts w:hint="eastAsia"/>
+        </w:rPr>
+        <w:t>，保持迭代过程中</w:t>
+      </w:r>
+      <w:r>
+        <w:rPr>
+          <w:rFonts w:hint="eastAsia"/>
+        </w:rPr>
+        <w:t>系统始终可用、可测。</w:t>
+      </w:r>
+    </w:p>
+    <w:p>
+      <w:pPr>
+        <w:ind w:firstLineChars="200" w:firstLine="480"/>
+      </w:pPr>
+      <w:r>
+        <w:rPr>
+          <w:rFonts w:hint="eastAsia"/>
+        </w:rPr>
+        <w:lastRenderedPageBreak/>
+        <w:t>由于</w:t>
+      </w:r>
+      <w:r>
+        <w:rPr>
+          <w:rFonts w:hint="eastAsia"/>
+        </w:rPr>
+        <w:t>项目交付时间紧迫，</w:t>
+      </w:r>
+      <w:r>
+        <w:rPr>
+          <w:rFonts w:hint="eastAsia"/>
+        </w:rPr>
+        <w:t>项目周期短、</w:t>
+      </w:r>
+      <w:r>
+        <w:rPr>
+          <w:rFonts w:hint="eastAsia"/>
+        </w:rPr>
+        <w:t>团队人员较少，使用极限编程</w:t>
+      </w:r>
+      <w:r>
+        <w:rPr>
+          <w:rFonts w:hint="eastAsia"/>
+        </w:rPr>
+        <w:t>能够灵活适应开发过程，</w:t>
+      </w:r>
+      <w:r>
+        <w:rPr>
+          <w:rFonts w:hint="eastAsia"/>
+        </w:rPr>
+        <w:t>尽量缩短可见产出</w:t>
+      </w:r>
+      <w:r>
+        <w:rPr>
+          <w:rFonts w:hint="eastAsia"/>
+        </w:rPr>
+        <w:t>的</w:t>
+      </w:r>
+      <w:r>
+        <w:rPr>
+          <w:rFonts w:hint="eastAsia"/>
+        </w:rPr>
+        <w:t>周期，</w:t>
+      </w:r>
+      <w:r>
+        <w:rPr>
+          <w:rFonts w:hint="eastAsia"/>
+        </w:rPr>
+        <w:t>同时</w:t>
+      </w:r>
+      <w:r>
+        <w:rPr>
+          <w:rFonts w:hint="eastAsia"/>
+        </w:rPr>
+        <w:t>降低由于需求变更</w:t>
+      </w:r>
+      <w:r>
+        <w:rPr>
+          <w:rFonts w:hint="eastAsia"/>
+        </w:rPr>
+        <w:t>对项目</w:t>
+      </w:r>
+      <w:r>
+        <w:rPr>
+          <w:rFonts w:hint="eastAsia"/>
+        </w:rPr>
+        <w:t>带来的影响。</w:t>
+      </w:r>
+    </w:p>
+    <w:p>
+      <w:pPr>
         <w:pStyle w:val="2"/>
         <w:spacing w:before="326" w:after="326"/>
       </w:pPr>
-      <w:bookmarkStart w:id="11" w:name="_Toc34007615"/>
-      <w:r>
-        <w:rPr>
-          <w:rFonts w:hint="eastAsia"/>
-        </w:rPr>
-        <w:t>过程模型</w:t>
+      <w:bookmarkStart w:id="11" w:name="_Toc34007616"/>
+      <w:r>
+        <w:rPr>
+          <w:rFonts w:hint="eastAsia"/>
+        </w:rPr>
+        <w:t>方法与工具</w:t>
       </w:r>
       <w:bookmarkEnd w:id="11"/>
-    </w:p>
-    <w:p>
-      <w:pPr>
-        <w:ind w:firstLineChars="200" w:firstLine="480"/>
-      </w:pPr>
-      <w:r>
-        <w:rPr>
-          <w:rFonts w:hint="eastAsia"/>
-        </w:rPr>
-        <w:t>本系统采用敏捷开发模型进行项目开发，</w:t>
-      </w:r>
-      <w:r>
-        <w:rPr>
-          <w:rFonts w:hint="eastAsia"/>
-        </w:rPr>
-        <w:t>使用极限编程（简称XP）对本系统进行</w:t>
-      </w:r>
-      <w:r>
-        <w:rPr>
-          <w:rFonts w:hint="eastAsia"/>
-        </w:rPr>
-        <w:t>以一周为一个Sprint</w:t>
-      </w:r>
-      <w:r>
-        <w:rPr>
-          <w:rFonts w:hint="eastAsia"/>
-        </w:rPr>
-        <w:t>的</w:t>
-      </w:r>
-      <w:r>
-        <w:rPr>
-          <w:rFonts w:hint="eastAsia"/>
-        </w:rPr>
-        <w:t>迭代式开发</w:t>
-      </w:r>
-      <w:r>
-        <w:rPr>
-          <w:rFonts w:hint="eastAsia"/>
-        </w:rPr>
-        <w:t>，保持迭代过程中</w:t>
-      </w:r>
-      <w:r>
-        <w:rPr>
-          <w:rFonts w:hint="eastAsia"/>
-        </w:rPr>
-        <w:t>系统始终可用、可测。</w:t>
-      </w:r>
-    </w:p>
-    <w:p>
-      <w:pPr>
-        <w:ind w:firstLineChars="200" w:firstLine="480"/>
-      </w:pPr>
-      <w:r>
-        <w:rPr>
-          <w:rFonts w:hint="eastAsia"/>
-        </w:rPr>
-        <w:lastRenderedPageBreak/>
-        <w:t>由于</w:t>
-      </w:r>
-      <w:r>
-        <w:rPr>
-          <w:rFonts w:hint="eastAsia"/>
-        </w:rPr>
-        <w:t>项目交付时间紧迫，</w:t>
-      </w:r>
-      <w:r>
-        <w:rPr>
-          <w:rFonts w:hint="eastAsia"/>
-        </w:rPr>
-        <w:t>项目周期短、</w:t>
-      </w:r>
-      <w:r>
-        <w:rPr>
-          <w:rFonts w:hint="eastAsia"/>
-        </w:rPr>
-        <w:t>团队人员较少，使用极限编程</w:t>
-      </w:r>
-      <w:r>
-        <w:rPr>
-          <w:rFonts w:hint="eastAsia"/>
-        </w:rPr>
-        <w:t>能够灵活适应开发过程，</w:t>
-      </w:r>
-      <w:r>
-        <w:rPr>
-          <w:rFonts w:hint="eastAsia"/>
-        </w:rPr>
-        <w:t>尽量缩短可见产出</w:t>
-      </w:r>
-      <w:r>
-        <w:rPr>
-          <w:rFonts w:hint="eastAsia"/>
-        </w:rPr>
-        <w:t>的</w:t>
-      </w:r>
-      <w:r>
-        <w:rPr>
-          <w:rFonts w:hint="eastAsia"/>
-        </w:rPr>
-        <w:t>周期，</w:t>
-      </w:r>
-      <w:r>
-        <w:rPr>
-          <w:rFonts w:hint="eastAsia"/>
-        </w:rPr>
-        <w:t>同时</w:t>
-      </w:r>
-      <w:r>
-        <w:rPr>
-          <w:rFonts w:hint="eastAsia"/>
-        </w:rPr>
-        <w:t>降低由于需求变更</w:t>
-      </w:r>
-      <w:r>
-        <w:rPr>
-          <w:rFonts w:hint="eastAsia"/>
-        </w:rPr>
-        <w:t>对项目</w:t>
-      </w:r>
-      <w:r>
-        <w:rPr>
-          <w:rFonts w:hint="eastAsia"/>
-        </w:rPr>
-        <w:t>带来的影响。</w:t>
-      </w:r>
-    </w:p>
-    <w:p>
-      <w:pPr>
-        <w:pStyle w:val="2"/>
-        <w:spacing w:before="326" w:after="326"/>
-      </w:pPr>
-      <w:bookmarkStart w:id="12" w:name="_Toc34007616"/>
-      <w:r>
-        <w:rPr>
-          <w:rFonts w:hint="eastAsia"/>
-        </w:rPr>
-        <w:t>方法与工具</w:t>
-      </w:r>
-      <w:bookmarkEnd w:id="12"/>
     </w:p>
     <w:tbl>
       <w:tblPr>
@@ -5042,14 +5024,14 @@
       <w:pPr>
         <w:pStyle w:val="1"/>
       </w:pPr>
-      <w:bookmarkStart w:id="13" w:name="_Toc34007617"/>
+      <w:bookmarkStart w:id="12" w:name="_Toc34007617"/>
       <w:r>
         <w:rPr>
           <w:rFonts w:hint="eastAsia"/>
         </w:rPr>
         <w:t>人力资源计划</w:t>
       </w:r>
-      <w:bookmarkEnd w:id="13"/>
+      <w:bookmarkEnd w:id="12"/>
     </w:p>
     <w:tbl>
       <w:tblPr>
@@ -5245,14 +5227,7 @@
                 <w:sz w:val="18"/>
                 <w:szCs w:val="18"/>
               </w:rPr>
-              <w:t>作为Scrum</w:t>
-            </w:r>
-            <w:r>
-              <w:rPr>
-                <w:sz w:val="18"/>
-                <w:szCs w:val="18"/>
-              </w:rPr>
-              <w:t xml:space="preserve"> </w:t>
+              <w:t>作为</w:t>
             </w:r>
             <w:r>
               <w:rPr>
@@ -5260,8 +5235,10 @@
                 <w:sz w:val="18"/>
                 <w:szCs w:val="18"/>
               </w:rPr>
-              <w:t>Master</w:t>
-            </w:r>
+              <w:t>配置管理</w:t>
+            </w:r>
+            <w:bookmarkStart w:id="13" w:name="_GoBack"/>
+            <w:bookmarkEnd w:id="13"/>
             <w:r>
               <w:rPr>
                 <w:rFonts w:hint="eastAsia"/>
@@ -7208,13 +7185,7 @@
               <w:rPr>
                 <w:lang w:val="zh-CN"/>
               </w:rPr>
-              <w:t xml:space="preserve"> </w:t>
-            </w:r>
-            <w:r>
-              <w:rPr>
-                <w:lang w:val="zh-CN"/>
-              </w:rPr>
-              <w:t xml:space="preserve">/ </w:t>
+              <w:t xml:space="preserve"> / </w:t>
             </w:r>
             <w:r>
               <w:rPr>
@@ -9600,6 +9571,7 @@
     <w:rsid w:val="00B427ED"/>
     <w:rsid w:val="00C043D9"/>
     <w:rsid w:val="00D446B4"/>
+    <w:rsid w:val="00D927BF"/>
     <w:rsid w:val="00E551ED"/>
   </w:rsids>
   <m:mathPr>
@@ -10360,7 +10332,7 @@
 </file>
 
 <file path=customXml/itemProps2.xml><?xml version="1.0" encoding="utf-8"?>
-<ds:datastoreItem xmlns:ds="http://schemas.openxmlformats.org/officeDocument/2006/customXml" ds:itemID="{A40153E7-2BBC-C04E-8CED-3068C9AA93FF}">
+<ds:datastoreItem xmlns:ds="http://schemas.openxmlformats.org/officeDocument/2006/customXml" ds:itemID="{41DB293B-220B-6D4C-9B78-1BC28C1B9754}">
   <ds:schemaRefs>
     <ds:schemaRef ds:uri="http://schemas.openxmlformats.org/officeDocument/2006/bibliography"/>
   </ds:schemaRefs>

</xml_diff>